<commit_message>
Update 11/18/2023 7:52PM EST
Updates as of 7:52PM EST on 11/18/2023.
</commit_message>
<xml_diff>
--- a/&ANATOMY/&LIVER WAR CRIME PREVENTION/20231118 - MCE123 Technology Development - Liver War Crime Prevention Security Systems - v1.0.1.1.docx
+++ b/&ANATOMY/&LIVER WAR CRIME PREVENTION/20231118 - MCE123 Technology Development - Liver War Crime Prevention Security Systems - v1.0.1.1.docx
@@ -199,7 +199,7 @@
           <w:sz w:val="28"/>
           <w:szCs w:val="28"/>
         </w:rPr>
-        <w:t>11/18/2023 3:37:07 PM</w:t>
+        <w:t>11/18/2023 7:47:42 PM</w:t>
       </w:r>
     </w:p>
     <w:p>
@@ -534,15 +534,7 @@
           <w:bCs/>
           <w:color w:val="FF0000"/>
         </w:rPr>
-        <w:t>LIVER</w:t>
-      </w:r>
-      <w:r>
-        <w:rPr>
-          <w:b/>
-          <w:bCs/>
-          <w:color w:val="FF0000"/>
-        </w:rPr>
-        <w:t xml:space="preserve"> </w:t>
+        <w:t xml:space="preserve">LIVER </w:t>
       </w:r>
       <w:r>
         <w:rPr>
@@ -594,9 +586,6 @@
         <w:t>PREVENTION SECURITY SYSTEM</w:t>
       </w:r>
       <w:r>
-        <w:rPr>
-          <w:u w:val="single"/>
-        </w:rPr>
         <w:t>:</w:t>
       </w:r>
       <w:r>
@@ -616,30 +605,23 @@
           <w:bCs/>
           <w:color w:val="FF0000"/>
         </w:rPr>
-        <w:t>LIVER CRAMP</w:t>
-      </w:r>
-      <w:r>
-        <w:rPr>
-          <w:b/>
-          <w:bCs/>
-        </w:rPr>
-        <w:t>(</w:t>
-      </w:r>
-      <w:r>
-        <w:rPr>
-          <w:b/>
-          <w:bCs/>
-          <w:color w:val="808080" w:themeColor="background1" w:themeShade="80"/>
-        </w:rPr>
-        <w:t>S</w:t>
+        <w:t xml:space="preserve">CYSTIC </w:t>
       </w:r>
       <w:proofErr w:type="gramStart"/>
       <w:r>
         <w:rPr>
           <w:b/>
           <w:bCs/>
-        </w:rPr>
-        <w:t>);</w:t>
+          <w:color w:val="FF0000"/>
+        </w:rPr>
+        <w:t>FIBROSIS</w:t>
+      </w:r>
+      <w:r>
+        <w:rPr>
+          <w:b/>
+          <w:bCs/>
+        </w:rPr>
+        <w:t>;</w:t>
       </w:r>
       <w:proofErr w:type="gramEnd"/>
     </w:p>
@@ -681,15 +663,7 @@
           <w:bCs/>
           <w:color w:val="FF0000"/>
         </w:rPr>
-        <w:t xml:space="preserve">LIVER </w:t>
-      </w:r>
-      <w:r>
-        <w:rPr>
-          <w:b/>
-          <w:bCs/>
-          <w:color w:val="FF0000"/>
-        </w:rPr>
-        <w:t>PAIN</w:t>
+        <w:t>LIVER CRAMP</w:t>
       </w:r>
       <w:r>
         <w:rPr>
@@ -754,31 +728,30 @@
           <w:bCs/>
           <w:color w:val="FF0000"/>
         </w:rPr>
-        <w:t xml:space="preserve">LIVER </w:t>
-      </w:r>
-      <w:r>
-        <w:rPr>
-          <w:b/>
-          <w:bCs/>
-          <w:color w:val="FF0000"/>
-        </w:rPr>
-        <w:t xml:space="preserve">PIN </w:t>
+        <w:t>LIVER PAIN</w:t>
+      </w:r>
+      <w:r>
+        <w:rPr>
+          <w:b/>
+          <w:bCs/>
+        </w:rPr>
+        <w:t>(</w:t>
+      </w:r>
+      <w:r>
+        <w:rPr>
+          <w:b/>
+          <w:bCs/>
+          <w:color w:val="808080" w:themeColor="background1" w:themeShade="80"/>
+        </w:rPr>
+        <w:t>S</w:t>
       </w:r>
       <w:proofErr w:type="gramStart"/>
       <w:r>
         <w:rPr>
           <w:b/>
           <w:bCs/>
-          <w:color w:val="FF0000"/>
-        </w:rPr>
-        <w:t>STRIKE</w:t>
-      </w:r>
-      <w:r>
-        <w:rPr>
-          <w:b/>
-          <w:bCs/>
-        </w:rPr>
-        <w:t>;</w:t>
+        </w:rPr>
+        <w:t>);</w:t>
       </w:r>
       <w:proofErr w:type="gramEnd"/>
     </w:p>
@@ -820,6 +793,64 @@
           <w:bCs/>
           <w:color w:val="FF0000"/>
         </w:rPr>
+        <w:t xml:space="preserve">LIVER PIN </w:t>
+      </w:r>
+      <w:proofErr w:type="gramStart"/>
+      <w:r>
+        <w:rPr>
+          <w:b/>
+          <w:bCs/>
+          <w:color w:val="FF0000"/>
+        </w:rPr>
+        <w:t>STRIKE</w:t>
+      </w:r>
+      <w:r>
+        <w:rPr>
+          <w:b/>
+          <w:bCs/>
+        </w:rPr>
+        <w:t>;</w:t>
+      </w:r>
+      <w:proofErr w:type="gramEnd"/>
+    </w:p>
+    <w:p>
+      <w:pPr>
+        <w:ind w:left="720"/>
+        <w:jc w:val="both"/>
+        <w:rPr>
+          <w:b/>
+          <w:bCs/>
+        </w:rPr>
+      </w:pPr>
+      <w:r>
+        <w:rPr>
+          <w:u w:val="single"/>
+        </w:rPr>
+        <w:t>PREVENTION SECURITY SYSTEM</w:t>
+      </w:r>
+      <w:r>
+        <w:rPr>
+          <w:u w:val="single"/>
+        </w:rPr>
+        <w:t>:</w:t>
+      </w:r>
+      <w:r>
+        <w:t xml:space="preserve"> </w:t>
+      </w:r>
+      <w:r>
+        <w:rPr>
+          <w:b/>
+          <w:bCs/>
+          <w:color w:val="FF0000"/>
+        </w:rPr>
+        <w:t xml:space="preserve">ANY </w:t>
+      </w:r>
+      <w:r>
+        <w:rPr>
+          <w:b/>
+          <w:bCs/>
+          <w:color w:val="FF0000"/>
+        </w:rPr>
         <w:t xml:space="preserve">LIVER </w:t>
       </w:r>
       <w:proofErr w:type="gramStart"/>
@@ -878,15 +909,7 @@
           <w:bCs/>
           <w:color w:val="FF0000"/>
         </w:rPr>
-        <w:t xml:space="preserve">OTHER </w:t>
-      </w:r>
-      <w:r>
-        <w:rPr>
-          <w:b/>
-          <w:bCs/>
-          <w:color w:val="FF0000"/>
-        </w:rPr>
-        <w:t>LIVER</w:t>
+        <w:t>OTHER LIVER</w:t>
       </w:r>
       <w:r>
         <w:rPr>

</xml_diff>